<commit_message>
parts 3a and 4a
</commit_message>
<xml_diff>
--- a/Group 4 Parts 3 and 4/Evaluations 3 and 4.docx
+++ b/Group 4 Parts 3 and 4/Evaluations 3 and 4.docx
@@ -430,159 +430,167 @@
           <w:sz w:val="24"/>
           <w:szCs w:val="24"/>
         </w:rPr>
-        <w:t>No problems</w:t>
-      </w:r>
-    </w:p>
-    <w:p>
-      <w:pPr>
-        <w:rPr>
-          <w:rFonts w:ascii="Times New Roman" w:hAnsi="Times New Roman" w:cs="Times New Roman"/>
-          <w:sz w:val="24"/>
-          <w:szCs w:val="24"/>
-        </w:rPr>
-      </w:pPr>
-    </w:p>
-    <w:p>
-      <w:pPr>
-        <w:rPr>
-          <w:rFonts w:ascii="Times New Roman" w:hAnsi="Times New Roman" w:cs="Times New Roman"/>
-          <w:sz w:val="24"/>
-          <w:szCs w:val="24"/>
-        </w:rPr>
-      </w:pPr>
-    </w:p>
-    <w:p>
-      <w:pPr>
-        <w:rPr>
-          <w:rFonts w:ascii="Times New Roman" w:hAnsi="Times New Roman" w:cs="Times New Roman"/>
-          <w:sz w:val="24"/>
-          <w:szCs w:val="24"/>
-        </w:rPr>
-      </w:pPr>
-    </w:p>
-    <w:p>
-      <w:pPr>
-        <w:rPr>
-          <w:rFonts w:ascii="Times New Roman" w:hAnsi="Times New Roman" w:cs="Times New Roman"/>
-          <w:sz w:val="24"/>
-          <w:szCs w:val="24"/>
-        </w:rPr>
-      </w:pPr>
-    </w:p>
-    <w:p>
-      <w:pPr>
-        <w:rPr>
-          <w:rFonts w:ascii="Times New Roman" w:hAnsi="Times New Roman" w:cs="Times New Roman"/>
-          <w:sz w:val="24"/>
-          <w:szCs w:val="24"/>
-        </w:rPr>
-      </w:pPr>
-      <w:r>
-        <w:rPr>
-          <w:rFonts w:ascii="Times New Roman" w:hAnsi="Times New Roman" w:cs="Times New Roman"/>
-          <w:sz w:val="24"/>
-          <w:szCs w:val="24"/>
-        </w:rPr>
-        <w:t>4.  What did you do to correct those problems?</w:t>
-      </w:r>
-    </w:p>
-    <w:p>
-      <w:pPr>
-        <w:rPr>
-          <w:rFonts w:ascii="Times New Roman" w:hAnsi="Times New Roman" w:cs="Times New Roman"/>
-          <w:sz w:val="24"/>
-          <w:szCs w:val="24"/>
-        </w:rPr>
-      </w:pPr>
-    </w:p>
-    <w:p>
-      <w:pPr>
-        <w:rPr>
-          <w:rFonts w:ascii="Times New Roman" w:hAnsi="Times New Roman" w:cs="Times New Roman"/>
-          <w:sz w:val="24"/>
-          <w:szCs w:val="24"/>
-        </w:rPr>
-      </w:pPr>
-      <w:r>
-        <w:rPr>
-          <w:rFonts w:ascii="Times New Roman" w:hAnsi="Times New Roman" w:cs="Times New Roman"/>
-          <w:sz w:val="24"/>
-          <w:szCs w:val="24"/>
-        </w:rPr>
-        <w:t>No issues.</w:t>
-      </w:r>
-    </w:p>
-    <w:p>
-      <w:pPr>
-        <w:rPr>
-          <w:rFonts w:ascii="Times New Roman" w:hAnsi="Times New Roman" w:cs="Times New Roman"/>
-          <w:sz w:val="24"/>
-          <w:szCs w:val="24"/>
-        </w:rPr>
-      </w:pPr>
-    </w:p>
-    <w:p>
-      <w:pPr>
-        <w:rPr>
-          <w:rFonts w:ascii="Times New Roman" w:hAnsi="Times New Roman" w:cs="Times New Roman"/>
-          <w:sz w:val="24"/>
-          <w:szCs w:val="24"/>
-        </w:rPr>
-      </w:pPr>
-    </w:p>
-    <w:p>
-      <w:pPr>
-        <w:rPr>
-          <w:rFonts w:ascii="Times New Roman" w:hAnsi="Times New Roman" w:cs="Times New Roman"/>
-          <w:sz w:val="24"/>
-          <w:szCs w:val="24"/>
-        </w:rPr>
-      </w:pPr>
-    </w:p>
-    <w:p>
-      <w:pPr>
-        <w:rPr>
-          <w:rFonts w:ascii="Times New Roman" w:hAnsi="Times New Roman" w:cs="Times New Roman"/>
-          <w:sz w:val="24"/>
-          <w:szCs w:val="24"/>
-        </w:rPr>
-      </w:pPr>
-    </w:p>
-    <w:p>
-      <w:pPr>
-        <w:rPr>
-          <w:rFonts w:ascii="Times New Roman" w:hAnsi="Times New Roman" w:cs="Times New Roman"/>
-          <w:sz w:val="24"/>
-          <w:szCs w:val="24"/>
-        </w:rPr>
-      </w:pPr>
-    </w:p>
-    <w:p>
-      <w:pPr>
-        <w:rPr>
-          <w:rFonts w:ascii="Times New Roman" w:hAnsi="Times New Roman" w:cs="Times New Roman"/>
-          <w:sz w:val="24"/>
-          <w:szCs w:val="24"/>
-        </w:rPr>
-      </w:pPr>
-      <w:r>
-        <w:rPr>
-          <w:rFonts w:ascii="Times New Roman" w:hAnsi="Times New Roman" w:cs="Times New Roman"/>
-          <w:sz w:val="24"/>
-          <w:szCs w:val="24"/>
-        </w:rPr>
-        <w:t>5.  Based on a maximum score of 20 points, how would you evaluate the code you received from the previous team?      _________</w:t>
-      </w:r>
-      <w:r>
-        <w:rPr>
-          <w:rFonts w:ascii="Times New Roman" w:hAnsi="Times New Roman" w:cs="Times New Roman"/>
-          <w:sz w:val="24"/>
-          <w:szCs w:val="24"/>
-        </w:rPr>
-        <w:t>20</w:t>
+        <w:t xml:space="preserve">Found some type mismatches (bytes vs. </w:t>
+      </w:r>
+      <w:proofErr w:type="spellStart"/>
+      <w:r>
+        <w:rPr>
+          <w:rFonts w:ascii="Times New Roman" w:hAnsi="Times New Roman" w:cs="Times New Roman"/>
+          <w:sz w:val="24"/>
+          <w:szCs w:val="24"/>
+        </w:rPr>
+        <w:t>int</w:t>
+      </w:r>
+      <w:proofErr w:type="spellEnd"/>
+      <w:r>
+        <w:rPr>
+          <w:rFonts w:ascii="Times New Roman" w:hAnsi="Times New Roman" w:cs="Times New Roman"/>
+          <w:sz w:val="24"/>
+          <w:szCs w:val="24"/>
+        </w:rPr>
+        <w:t xml:space="preserve">) that generated warnings, but the code still compiled and ran properly.  </w:t>
+      </w:r>
+      <w:r>
+        <w:rPr>
+          <w:rFonts w:ascii="Times New Roman" w:hAnsi="Times New Roman" w:cs="Times New Roman"/>
+          <w:sz w:val="24"/>
+          <w:szCs w:val="24"/>
+        </w:rPr>
+        <w:t>Added a temporary variable to handle the conversions</w:t>
       </w:r>
       <w:bookmarkStart w:id="0" w:name="_GoBack"/>
       <w:bookmarkEnd w:id="0"/>
+    </w:p>
+    <w:p>
+      <w:pPr>
+        <w:rPr>
+          <w:rFonts w:ascii="Times New Roman" w:hAnsi="Times New Roman" w:cs="Times New Roman"/>
+          <w:sz w:val="24"/>
+          <w:szCs w:val="24"/>
+        </w:rPr>
+      </w:pPr>
+    </w:p>
+    <w:p>
+      <w:pPr>
+        <w:rPr>
+          <w:rFonts w:ascii="Times New Roman" w:hAnsi="Times New Roman" w:cs="Times New Roman"/>
+          <w:sz w:val="24"/>
+          <w:szCs w:val="24"/>
+        </w:rPr>
+      </w:pPr>
+    </w:p>
+    <w:p>
+      <w:pPr>
+        <w:rPr>
+          <w:rFonts w:ascii="Times New Roman" w:hAnsi="Times New Roman" w:cs="Times New Roman"/>
+          <w:sz w:val="24"/>
+          <w:szCs w:val="24"/>
+        </w:rPr>
+      </w:pPr>
+      <w:r>
+        <w:rPr>
+          <w:rFonts w:ascii="Times New Roman" w:hAnsi="Times New Roman" w:cs="Times New Roman"/>
+          <w:sz w:val="24"/>
+          <w:szCs w:val="24"/>
+        </w:rPr>
+        <w:t>4.  What did you do to correct those problems?</w:t>
+      </w:r>
+    </w:p>
+    <w:p>
+      <w:pPr>
+        <w:rPr>
+          <w:rFonts w:ascii="Times New Roman" w:hAnsi="Times New Roman" w:cs="Times New Roman"/>
+          <w:sz w:val="24"/>
+          <w:szCs w:val="24"/>
+        </w:rPr>
+      </w:pPr>
+    </w:p>
+    <w:p>
+      <w:pPr>
+        <w:rPr>
+          <w:rFonts w:ascii="Times New Roman" w:hAnsi="Times New Roman" w:cs="Times New Roman"/>
+          <w:sz w:val="24"/>
+          <w:szCs w:val="24"/>
+        </w:rPr>
+      </w:pPr>
+      <w:r>
+        <w:rPr>
+          <w:rFonts w:ascii="Times New Roman" w:hAnsi="Times New Roman" w:cs="Times New Roman"/>
+          <w:sz w:val="24"/>
+          <w:szCs w:val="24"/>
+        </w:rPr>
+        <w:t>No issues.</w:t>
+      </w:r>
+    </w:p>
+    <w:p>
+      <w:pPr>
+        <w:rPr>
+          <w:rFonts w:ascii="Times New Roman" w:hAnsi="Times New Roman" w:cs="Times New Roman"/>
+          <w:sz w:val="24"/>
+          <w:szCs w:val="24"/>
+        </w:rPr>
+      </w:pPr>
+    </w:p>
+    <w:p>
+      <w:pPr>
+        <w:rPr>
+          <w:rFonts w:ascii="Times New Roman" w:hAnsi="Times New Roman" w:cs="Times New Roman"/>
+          <w:sz w:val="24"/>
+          <w:szCs w:val="24"/>
+        </w:rPr>
+      </w:pPr>
+    </w:p>
+    <w:p>
+      <w:pPr>
+        <w:rPr>
+          <w:rFonts w:ascii="Times New Roman" w:hAnsi="Times New Roman" w:cs="Times New Roman"/>
+          <w:sz w:val="24"/>
+          <w:szCs w:val="24"/>
+        </w:rPr>
+      </w:pPr>
+    </w:p>
+    <w:p>
+      <w:pPr>
+        <w:rPr>
+          <w:rFonts w:ascii="Times New Roman" w:hAnsi="Times New Roman" w:cs="Times New Roman"/>
+          <w:sz w:val="24"/>
+          <w:szCs w:val="24"/>
+        </w:rPr>
+      </w:pPr>
+    </w:p>
+    <w:p>
+      <w:pPr>
+        <w:rPr>
+          <w:rFonts w:ascii="Times New Roman" w:hAnsi="Times New Roman" w:cs="Times New Roman"/>
+          <w:sz w:val="24"/>
+          <w:szCs w:val="24"/>
+        </w:rPr>
+      </w:pPr>
+    </w:p>
+    <w:p>
+      <w:pPr>
+        <w:rPr>
+          <w:rFonts w:ascii="Times New Roman" w:hAnsi="Times New Roman" w:cs="Times New Roman"/>
+          <w:sz w:val="24"/>
+          <w:szCs w:val="24"/>
+        </w:rPr>
+      </w:pPr>
+      <w:r>
+        <w:rPr>
+          <w:rFonts w:ascii="Times New Roman" w:hAnsi="Times New Roman" w:cs="Times New Roman"/>
+          <w:sz w:val="24"/>
+          <w:szCs w:val="24"/>
+        </w:rPr>
+        <w:t>5.  Based on a maximum score of 20 points, how would you evaluate the code you received from the previous team?      _________</w:t>
+      </w:r>
+      <w:r>
+        <w:rPr>
+          <w:rFonts w:ascii="Times New Roman" w:hAnsi="Times New Roman" w:cs="Times New Roman"/>
+          <w:sz w:val="24"/>
+          <w:szCs w:val="24"/>
+        </w:rPr>
+        <w:t>20</w:t>
+      </w:r>
       <w:r>
         <w:rPr>
           <w:rFonts w:ascii="Times New Roman" w:hAnsi="Times New Roman" w:cs="Times New Roman"/>

</xml_diff>